<commit_message>
Die Footer der Dokumente noch angepasst
</commit_message>
<xml_diff>
--- a/EscapeRoom/EscapeRoom/documentation/DeploymentManual.docx
+++ b/EscapeRoom/EscapeRoom/documentation/DeploymentManual.docx
@@ -471,14 +471,7 @@
             <w:rStyle w:val="Hyperlink"/>
             <w:lang w:val="en-US"/>
           </w:rPr>
-          <w:t>escaperoom.gi</w:t>
-        </w:r>
-        <w:r>
-          <w:rPr>
-            <w:rStyle w:val="Hyperlink"/>
-            <w:lang w:val="en-US"/>
-          </w:rPr>
-          <w:t>t</w:t>
+          <w:t>escaperoom.git</w:t>
         </w:r>
         <w:proofErr w:type="spellEnd"/>
       </w:hyperlink>
@@ -857,10 +850,7 @@
       </w:r>
       <w:proofErr w:type="spellEnd"/>
       <w:r>
-        <w:t>-Verzeichnis vorhanden.</w:t>
-      </w:r>
-      <w:r>
-        <w:t xml:space="preserve"> </w:t>
+        <w:t xml:space="preserve">-Verzeichnis vorhanden. </w:t>
       </w:r>
       <w:r>
         <w:t>Bei einem Fehler wird empfohlen, das gesamte Projekt erneut zu klonen.</w:t>
@@ -1074,12 +1064,8 @@
     </w:p>
     <w:p/>
     <w:sectPr>
-      <w:headerReference w:type="even" r:id="rId11"/>
-      <w:headerReference w:type="default" r:id="rId12"/>
-      <w:footerReference w:type="even" r:id="rId13"/>
-      <w:footerReference w:type="default" r:id="rId14"/>
-      <w:headerReference w:type="first" r:id="rId15"/>
-      <w:footerReference w:type="first" r:id="rId16"/>
+      <w:headerReference w:type="default" r:id="rId11"/>
+      <w:footerReference w:type="default" r:id="rId12"/>
       <w:pgSz w:w="11906" w:h="16838"/>
       <w:pgMar w:top="1440" w:right="1440" w:bottom="1440" w:left="1440" w:header="708" w:footer="708" w:gutter="0"/>
       <w:cols w:space="708"/>
@@ -1119,16 +1105,6 @@
   <w:p>
     <w:pPr>
       <w:pStyle w:val="Footer"/>
-    </w:pPr>
-  </w:p>
-</w:ftr>
-</file>
-
-<file path=word/footer2.xml><?xml version="1.0" encoding="utf-8"?>
-<w:ftr xmlns:wpc="http://schemas.microsoft.com/office/word/2010/wordprocessingCanvas" xmlns:cx="http://schemas.microsoft.com/office/drawing/2014/chartex" xmlns:cx1="http://schemas.microsoft.com/office/drawing/2015/9/8/chartex" xmlns:cx2="http://schemas.microsoft.com/office/drawing/2015/10/21/chartex" xmlns:cx3="http://schemas.microsoft.com/office/drawing/2016/5/9/chartex" xmlns:cx4="http://schemas.microsoft.com/office/drawing/2016/5/10/chartex" xmlns:cx5="http://schemas.microsoft.com/office/drawing/2016/5/11/chartex" xmlns:cx6="http://schemas.microsoft.com/office/drawing/2016/5/12/chartex" xmlns:cx7="http://schemas.microsoft.com/office/drawing/2016/5/13/chartex" xmlns:cx8="http://schemas.microsoft.com/office/drawing/2016/5/14/chartex" xmlns:mc="http://schemas.openxmlformats.org/markup-compatibility/2006" xmlns:aink="http://schemas.microsoft.com/office/drawing/2016/ink" xmlns:am3d="http://schemas.microsoft.com/office/drawing/2017/model3d" xmlns:o="urn:schemas-microsoft-com:office:office" xmlns:oel="http://schemas.microsoft.com/office/2019/extlst" xmlns:r="http://schemas.openxmlformats.org/officeDocument/2006/relationships" xmlns:m="http://schemas.openxmlformats.org/officeDocument/2006/math" xmlns:v="urn:schemas-microsoft-com:vml" xmlns:wp14="http://schemas.microsoft.com/office/word/2010/wordprocessingDrawing" xmlns:wp="http://schemas.openxmlformats.org/drawingml/2006/wordprocessingDrawing" xmlns:w10="urn:schemas-microsoft-com:office:word" xmlns:w="http://schemas.openxmlformats.org/wordprocessingml/2006/main" xmlns:w14="http://schemas.microsoft.com/office/word/2010/wordml" xmlns:w15="http://schemas.microsoft.com/office/word/2012/wordml" xmlns:w16cex="http://schemas.microsoft.com/office/word/2018/wordml/cex" xmlns:w16cid="http://schemas.microsoft.com/office/word/2016/wordml/cid" xmlns:w16="http://schemas.microsoft.com/office/word/2018/wordml" xmlns:w16du="http://schemas.microsoft.com/office/word/2023/wordml/word16du" xmlns:w16sdtdh="http://schemas.microsoft.com/office/word/2020/wordml/sdtdatahash" xmlns:w16se="http://schemas.microsoft.com/office/word/2015/wordml/symex" xmlns:wpg="http://schemas.microsoft.com/office/word/2010/wordprocessingGroup" xmlns:wpi="http://schemas.microsoft.com/office/word/2010/wordprocessingInk" xmlns:wne="http://schemas.microsoft.com/office/word/2006/wordml" xmlns:wps="http://schemas.microsoft.com/office/word/2010/wordprocessingShape" mc:Ignorable="w14 w15 w16se w16cid w16 w16cex w16sdtdh w16du wp14">
-  <w:p>
-    <w:pPr>
-      <w:pStyle w:val="Footer"/>
       <w:pBdr>
         <w:top w:val="single" w:sz="4" w:space="1" w:color="auto"/>
       </w:pBdr>
@@ -1137,8 +1113,21 @@
       </w:tabs>
     </w:pPr>
     <w:r>
-      <w:t>ITP-project manual</w:t>
+      <w:t>ITP-</w:t>
     </w:r>
+    <w:proofErr w:type="spellStart"/>
+    <w:r>
+      <w:t>deployment</w:t>
+    </w:r>
+    <w:proofErr w:type="spellEnd"/>
+    <w:r>
+      <w:t xml:space="preserve"> </w:t>
+    </w:r>
+    <w:proofErr w:type="spellStart"/>
+    <w:r>
+      <w:t>manual</w:t>
+    </w:r>
+    <w:proofErr w:type="spellEnd"/>
     <w:r>
       <w:t xml:space="preserve">       </w:t>
     </w:r>
@@ -1195,16 +1184,6 @@
 </w:ftr>
 </file>
 
-<file path=word/footer3.xml><?xml version="1.0" encoding="utf-8"?>
-<w:ftr xmlns:wpc="http://schemas.microsoft.com/office/word/2010/wordprocessingCanvas" xmlns:cx="http://schemas.microsoft.com/office/drawing/2014/chartex" xmlns:cx1="http://schemas.microsoft.com/office/drawing/2015/9/8/chartex" xmlns:cx2="http://schemas.microsoft.com/office/drawing/2015/10/21/chartex" xmlns:cx3="http://schemas.microsoft.com/office/drawing/2016/5/9/chartex" xmlns:cx4="http://schemas.microsoft.com/office/drawing/2016/5/10/chartex" xmlns:cx5="http://schemas.microsoft.com/office/drawing/2016/5/11/chartex" xmlns:cx6="http://schemas.microsoft.com/office/drawing/2016/5/12/chartex" xmlns:cx7="http://schemas.microsoft.com/office/drawing/2016/5/13/chartex" xmlns:cx8="http://schemas.microsoft.com/office/drawing/2016/5/14/chartex" xmlns:mc="http://schemas.openxmlformats.org/markup-compatibility/2006" xmlns:aink="http://schemas.microsoft.com/office/drawing/2016/ink" xmlns:am3d="http://schemas.microsoft.com/office/drawing/2017/model3d" xmlns:o="urn:schemas-microsoft-com:office:office" xmlns:oel="http://schemas.microsoft.com/office/2019/extlst" xmlns:r="http://schemas.openxmlformats.org/officeDocument/2006/relationships" xmlns:m="http://schemas.openxmlformats.org/officeDocument/2006/math" xmlns:v="urn:schemas-microsoft-com:vml" xmlns:wp14="http://schemas.microsoft.com/office/word/2010/wordprocessingDrawing" xmlns:wp="http://schemas.openxmlformats.org/drawingml/2006/wordprocessingDrawing" xmlns:w10="urn:schemas-microsoft-com:office:word" xmlns:w="http://schemas.openxmlformats.org/wordprocessingml/2006/main" xmlns:w14="http://schemas.microsoft.com/office/word/2010/wordml" xmlns:w15="http://schemas.microsoft.com/office/word/2012/wordml" xmlns:w16cex="http://schemas.microsoft.com/office/word/2018/wordml/cex" xmlns:w16cid="http://schemas.microsoft.com/office/word/2016/wordml/cid" xmlns:w16="http://schemas.microsoft.com/office/word/2018/wordml" xmlns:w16du="http://schemas.microsoft.com/office/word/2023/wordml/word16du" xmlns:w16sdtdh="http://schemas.microsoft.com/office/word/2020/wordml/sdtdatahash" xmlns:w16se="http://schemas.microsoft.com/office/word/2015/wordml/symex" xmlns:wpg="http://schemas.microsoft.com/office/word/2010/wordprocessingGroup" xmlns:wpi="http://schemas.microsoft.com/office/word/2010/wordprocessingInk" xmlns:wne="http://schemas.microsoft.com/office/word/2006/wordml" xmlns:wps="http://schemas.microsoft.com/office/word/2010/wordprocessingShape" mc:Ignorable="w14 w15 w16se w16cid w16 w16cex w16sdtdh w16du wp14">
-  <w:p>
-    <w:pPr>
-      <w:pStyle w:val="Footer"/>
-    </w:pPr>
-  </w:p>
-</w:ftr>
-</file>
-
 <file path=word/footnotes.xml><?xml version="1.0" encoding="utf-8"?>
 <w:footnotes xmlns:wpc="http://schemas.microsoft.com/office/word/2010/wordprocessingCanvas" xmlns:cx="http://schemas.microsoft.com/office/drawing/2014/chartex" xmlns:cx1="http://schemas.microsoft.com/office/drawing/2015/9/8/chartex" xmlns:cx2="http://schemas.microsoft.com/office/drawing/2015/10/21/chartex" xmlns:cx3="http://schemas.microsoft.com/office/drawing/2016/5/9/chartex" xmlns:cx4="http://schemas.microsoft.com/office/drawing/2016/5/10/chartex" xmlns:cx5="http://schemas.microsoft.com/office/drawing/2016/5/11/chartex" xmlns:cx6="http://schemas.microsoft.com/office/drawing/2016/5/12/chartex" xmlns:cx7="http://schemas.microsoft.com/office/drawing/2016/5/13/chartex" xmlns:cx8="http://schemas.microsoft.com/office/drawing/2016/5/14/chartex" xmlns:mc="http://schemas.openxmlformats.org/markup-compatibility/2006" xmlns:aink="http://schemas.microsoft.com/office/drawing/2016/ink" xmlns:am3d="http://schemas.microsoft.com/office/drawing/2017/model3d" xmlns:o="urn:schemas-microsoft-com:office:office" xmlns:oel="http://schemas.microsoft.com/office/2019/extlst" xmlns:r="http://schemas.openxmlformats.org/officeDocument/2006/relationships" xmlns:m="http://schemas.openxmlformats.org/officeDocument/2006/math" xmlns:v="urn:schemas-microsoft-com:vml" xmlns:wp14="http://schemas.microsoft.com/office/word/2010/wordprocessingDrawing" xmlns:wp="http://schemas.openxmlformats.org/drawingml/2006/wordprocessingDrawing" xmlns:w10="urn:schemas-microsoft-com:office:word" xmlns:w="http://schemas.openxmlformats.org/wordprocessingml/2006/main" xmlns:w14="http://schemas.microsoft.com/office/word/2010/wordml" xmlns:w15="http://schemas.microsoft.com/office/word/2012/wordml" xmlns:w16cex="http://schemas.microsoft.com/office/word/2018/wordml/cex" xmlns:w16cid="http://schemas.microsoft.com/office/word/2016/wordml/cid" xmlns:w16="http://schemas.microsoft.com/office/word/2018/wordml" xmlns:w16du="http://schemas.microsoft.com/office/word/2023/wordml/word16du" xmlns:w16sdtdh="http://schemas.microsoft.com/office/word/2020/wordml/sdtdatahash" xmlns:w16se="http://schemas.microsoft.com/office/word/2015/wordml/symex" xmlns:wpg="http://schemas.microsoft.com/office/word/2010/wordprocessingGroup" xmlns:wpi="http://schemas.microsoft.com/office/word/2010/wordprocessingInk" xmlns:wne="http://schemas.microsoft.com/office/word/2006/wordml" xmlns:wps="http://schemas.microsoft.com/office/word/2010/wordprocessingShape" mc:Ignorable="w14 w15 w16se w16cid w16 w16cex w16sdtdh w16du wp14">
   <w:footnote w:type="separator" w:id="-1">
@@ -1231,16 +1210,6 @@
 </file>
 
 <file path=word/header1.xml><?xml version="1.0" encoding="utf-8"?>
-<w:hdr xmlns:wpc="http://schemas.microsoft.com/office/word/2010/wordprocessingCanvas" xmlns:cx="http://schemas.microsoft.com/office/drawing/2014/chartex" xmlns:cx1="http://schemas.microsoft.com/office/drawing/2015/9/8/chartex" xmlns:cx2="http://schemas.microsoft.com/office/drawing/2015/10/21/chartex" xmlns:cx3="http://schemas.microsoft.com/office/drawing/2016/5/9/chartex" xmlns:cx4="http://schemas.microsoft.com/office/drawing/2016/5/10/chartex" xmlns:cx5="http://schemas.microsoft.com/office/drawing/2016/5/11/chartex" xmlns:cx6="http://schemas.microsoft.com/office/drawing/2016/5/12/chartex" xmlns:cx7="http://schemas.microsoft.com/office/drawing/2016/5/13/chartex" xmlns:cx8="http://schemas.microsoft.com/office/drawing/2016/5/14/chartex" xmlns:mc="http://schemas.openxmlformats.org/markup-compatibility/2006" xmlns:aink="http://schemas.microsoft.com/office/drawing/2016/ink" xmlns:am3d="http://schemas.microsoft.com/office/drawing/2017/model3d" xmlns:o="urn:schemas-microsoft-com:office:office" xmlns:oel="http://schemas.microsoft.com/office/2019/extlst" xmlns:r="http://schemas.openxmlformats.org/officeDocument/2006/relationships" xmlns:m="http://schemas.openxmlformats.org/officeDocument/2006/math" xmlns:v="urn:schemas-microsoft-com:vml" xmlns:wp14="http://schemas.microsoft.com/office/word/2010/wordprocessingDrawing" xmlns:wp="http://schemas.openxmlformats.org/drawingml/2006/wordprocessingDrawing" xmlns:w10="urn:schemas-microsoft-com:office:word" xmlns:w="http://schemas.openxmlformats.org/wordprocessingml/2006/main" xmlns:w14="http://schemas.microsoft.com/office/word/2010/wordml" xmlns:w15="http://schemas.microsoft.com/office/word/2012/wordml" xmlns:w16cex="http://schemas.microsoft.com/office/word/2018/wordml/cex" xmlns:w16cid="http://schemas.microsoft.com/office/word/2016/wordml/cid" xmlns:w16="http://schemas.microsoft.com/office/word/2018/wordml" xmlns:w16du="http://schemas.microsoft.com/office/word/2023/wordml/word16du" xmlns:w16sdtdh="http://schemas.microsoft.com/office/word/2020/wordml/sdtdatahash" xmlns:w16se="http://schemas.microsoft.com/office/word/2015/wordml/symex" xmlns:wpg="http://schemas.microsoft.com/office/word/2010/wordprocessingGroup" xmlns:wpi="http://schemas.microsoft.com/office/word/2010/wordprocessingInk" xmlns:wne="http://schemas.microsoft.com/office/word/2006/wordml" xmlns:wps="http://schemas.microsoft.com/office/word/2010/wordprocessingShape" mc:Ignorable="w14 w15 w16se w16cid w16 w16cex w16sdtdh w16du wp14">
-  <w:p>
-    <w:pPr>
-      <w:pStyle w:val="Header"/>
-    </w:pPr>
-  </w:p>
-</w:hdr>
-</file>
-
-<file path=word/header2.xml><?xml version="1.0" encoding="utf-8"?>
 <w:hdr xmlns:wpc="http://schemas.microsoft.com/office/word/2010/wordprocessingCanvas" xmlns:cx="http://schemas.microsoft.com/office/drawing/2014/chartex" xmlns:cx1="http://schemas.microsoft.com/office/drawing/2015/9/8/chartex" xmlns:cx2="http://schemas.microsoft.com/office/drawing/2015/10/21/chartex" xmlns:cx3="http://schemas.microsoft.com/office/drawing/2016/5/9/chartex" xmlns:cx4="http://schemas.microsoft.com/office/drawing/2016/5/10/chartex" xmlns:cx5="http://schemas.microsoft.com/office/drawing/2016/5/11/chartex" xmlns:cx6="http://schemas.microsoft.com/office/drawing/2016/5/12/chartex" xmlns:cx7="http://schemas.microsoft.com/office/drawing/2016/5/13/chartex" xmlns:cx8="http://schemas.microsoft.com/office/drawing/2016/5/14/chartex" xmlns:mc="http://schemas.openxmlformats.org/markup-compatibility/2006" xmlns:aink="http://schemas.microsoft.com/office/drawing/2016/ink" xmlns:am3d="http://schemas.microsoft.com/office/drawing/2017/model3d" xmlns:o="urn:schemas-microsoft-com:office:office" xmlns:oel="http://schemas.microsoft.com/office/2019/extlst" xmlns:r="http://schemas.openxmlformats.org/officeDocument/2006/relationships" xmlns:m="http://schemas.openxmlformats.org/officeDocument/2006/math" xmlns:v="urn:schemas-microsoft-com:vml" xmlns:wp14="http://schemas.microsoft.com/office/word/2010/wordprocessingDrawing" xmlns:wp="http://schemas.openxmlformats.org/drawingml/2006/wordprocessingDrawing" xmlns:w10="urn:schemas-microsoft-com:office:word" xmlns:w="http://schemas.openxmlformats.org/wordprocessingml/2006/main" xmlns:w14="http://schemas.microsoft.com/office/word/2010/wordml" xmlns:w15="http://schemas.microsoft.com/office/word/2012/wordml" xmlns:w16cex="http://schemas.microsoft.com/office/word/2018/wordml/cex" xmlns:w16cid="http://schemas.microsoft.com/office/word/2016/wordml/cid" xmlns:w16="http://schemas.microsoft.com/office/word/2018/wordml" xmlns:w16du="http://schemas.microsoft.com/office/word/2023/wordml/word16du" xmlns:w16sdtdh="http://schemas.microsoft.com/office/word/2020/wordml/sdtdatahash" xmlns:w16se="http://schemas.microsoft.com/office/word/2015/wordml/symex" xmlns:wpg="http://schemas.microsoft.com/office/word/2010/wordprocessingGroup" xmlns:wpi="http://schemas.microsoft.com/office/word/2010/wordprocessingInk" xmlns:wne="http://schemas.microsoft.com/office/word/2006/wordml" xmlns:wps="http://schemas.microsoft.com/office/word/2010/wordprocessingShape" mc:Ignorable="w14 w15 w16se w16cid w16 w16cex w16sdtdh w16du wp14">
   <w:p>
     <w:pPr>
@@ -1402,16 +1371,6 @@
 </w:hdr>
 </file>
 
-<file path=word/header3.xml><?xml version="1.0" encoding="utf-8"?>
-<w:hdr xmlns:wpc="http://schemas.microsoft.com/office/word/2010/wordprocessingCanvas" xmlns:cx="http://schemas.microsoft.com/office/drawing/2014/chartex" xmlns:cx1="http://schemas.microsoft.com/office/drawing/2015/9/8/chartex" xmlns:cx2="http://schemas.microsoft.com/office/drawing/2015/10/21/chartex" xmlns:cx3="http://schemas.microsoft.com/office/drawing/2016/5/9/chartex" xmlns:cx4="http://schemas.microsoft.com/office/drawing/2016/5/10/chartex" xmlns:cx5="http://schemas.microsoft.com/office/drawing/2016/5/11/chartex" xmlns:cx6="http://schemas.microsoft.com/office/drawing/2016/5/12/chartex" xmlns:cx7="http://schemas.microsoft.com/office/drawing/2016/5/13/chartex" xmlns:cx8="http://schemas.microsoft.com/office/drawing/2016/5/14/chartex" xmlns:mc="http://schemas.openxmlformats.org/markup-compatibility/2006" xmlns:aink="http://schemas.microsoft.com/office/drawing/2016/ink" xmlns:am3d="http://schemas.microsoft.com/office/drawing/2017/model3d" xmlns:o="urn:schemas-microsoft-com:office:office" xmlns:oel="http://schemas.microsoft.com/office/2019/extlst" xmlns:r="http://schemas.openxmlformats.org/officeDocument/2006/relationships" xmlns:m="http://schemas.openxmlformats.org/officeDocument/2006/math" xmlns:v="urn:schemas-microsoft-com:vml" xmlns:wp14="http://schemas.microsoft.com/office/word/2010/wordprocessingDrawing" xmlns:wp="http://schemas.openxmlformats.org/drawingml/2006/wordprocessingDrawing" xmlns:w10="urn:schemas-microsoft-com:office:word" xmlns:w="http://schemas.openxmlformats.org/wordprocessingml/2006/main" xmlns:w14="http://schemas.microsoft.com/office/word/2010/wordml" xmlns:w15="http://schemas.microsoft.com/office/word/2012/wordml" xmlns:w16cex="http://schemas.microsoft.com/office/word/2018/wordml/cex" xmlns:w16cid="http://schemas.microsoft.com/office/word/2016/wordml/cid" xmlns:w16="http://schemas.microsoft.com/office/word/2018/wordml" xmlns:w16du="http://schemas.microsoft.com/office/word/2023/wordml/word16du" xmlns:w16sdtdh="http://schemas.microsoft.com/office/word/2020/wordml/sdtdatahash" xmlns:w16se="http://schemas.microsoft.com/office/word/2015/wordml/symex" xmlns:wpg="http://schemas.microsoft.com/office/word/2010/wordprocessingGroup" xmlns:wpi="http://schemas.microsoft.com/office/word/2010/wordprocessingInk" xmlns:wne="http://schemas.microsoft.com/office/word/2006/wordml" xmlns:wps="http://schemas.microsoft.com/office/word/2010/wordprocessingShape" mc:Ignorable="w14 w15 w16se w16cid w16 w16cex w16sdtdh w16du wp14">
-  <w:p>
-    <w:pPr>
-      <w:pStyle w:val="Header"/>
-    </w:pPr>
-  </w:p>
-</w:hdr>
-</file>
-
 <file path=word/numbering.xml><?xml version="1.0" encoding="utf-8"?>
 <w:numbering xmlns:wpc="http://schemas.microsoft.com/office/word/2010/wordprocessingCanvas" xmlns:cx="http://schemas.microsoft.com/office/drawing/2014/chartex" xmlns:cx1="http://schemas.microsoft.com/office/drawing/2015/9/8/chartex" xmlns:cx2="http://schemas.microsoft.com/office/drawing/2015/10/21/chartex" xmlns:cx3="http://schemas.microsoft.com/office/drawing/2016/5/9/chartex" xmlns:cx4="http://schemas.microsoft.com/office/drawing/2016/5/10/chartex" xmlns:cx5="http://schemas.microsoft.com/office/drawing/2016/5/11/chartex" xmlns:cx6="http://schemas.microsoft.com/office/drawing/2016/5/12/chartex" xmlns:cx7="http://schemas.microsoft.com/office/drawing/2016/5/13/chartex" xmlns:cx8="http://schemas.microsoft.com/office/drawing/2016/5/14/chartex" xmlns:mc="http://schemas.openxmlformats.org/markup-compatibility/2006" xmlns:aink="http://schemas.microsoft.com/office/drawing/2016/ink" xmlns:am3d="http://schemas.microsoft.com/office/drawing/2017/model3d" xmlns:o="urn:schemas-microsoft-com:office:office" xmlns:oel="http://schemas.microsoft.com/office/2019/extlst" xmlns:r="http://schemas.openxmlformats.org/officeDocument/2006/relationships" xmlns:m="http://schemas.openxmlformats.org/officeDocument/2006/math" xmlns:v="urn:schemas-microsoft-com:vml" xmlns:wp14="http://schemas.microsoft.com/office/word/2010/wordprocessingDrawing" xmlns:wp="http://schemas.openxmlformats.org/drawingml/2006/wordprocessingDrawing" xmlns:w10="urn:schemas-microsoft-com:office:word" xmlns:w="http://schemas.openxmlformats.org/wordprocessingml/2006/main" xmlns:w14="http://schemas.microsoft.com/office/word/2010/wordml" xmlns:w15="http://schemas.microsoft.com/office/word/2012/wordml" xmlns:w16cex="http://schemas.microsoft.com/office/word/2018/wordml/cex" xmlns:w16cid="http://schemas.microsoft.com/office/word/2016/wordml/cid" xmlns:w16="http://schemas.microsoft.com/office/word/2018/wordml" xmlns:w16du="http://schemas.microsoft.com/office/word/2023/wordml/word16du" xmlns:w16sdtdh="http://schemas.microsoft.com/office/word/2020/wordml/sdtdatahash" xmlns:w16se="http://schemas.microsoft.com/office/word/2015/wordml/symex" xmlns:wpg="http://schemas.microsoft.com/office/word/2010/wordprocessingGroup" xmlns:wpi="http://schemas.microsoft.com/office/word/2010/wordprocessingInk" xmlns:wne="http://schemas.microsoft.com/office/word/2006/wordml" xmlns:wps="http://schemas.microsoft.com/office/word/2010/wordprocessingShape" mc:Ignorable="w14 w15 w16se w16cid w16 w16cex w16sdtdh w16du wp14">
   <w:abstractNum w:abstractNumId="0" w15:restartNumberingAfterBreak="0">
@@ -3213,7 +3172,7 @@
         <w:kern w:val="2"/>
         <w:sz w:val="24"/>
         <w:szCs w:val="24"/>
-        <w:lang w:eastAsia="en-US" w:bidi="ar-SA"/>
+        <w:lang w:val="en-AT" w:eastAsia="en-US" w:bidi="ar-SA"/>
         <w14:ligatures w14:val="standardContextual"/>
       </w:rPr>
     </w:rPrDefault>
@@ -4213,7 +4172,6 @@
     <w:rPr>
       <w:rFonts w:ascii="Times New Roman" w:eastAsia="Times New Roman" w:hAnsi="Times New Roman" w:cs="Times New Roman"/>
       <w:kern w:val="0"/>
-      <w:lang/>
       <w14:ligatures w14:val="none"/>
     </w:rPr>
   </w:style>

</xml_diff>